<commit_message>
adding BST deletion code
</commit_message>
<xml_diff>
--- a/L_Notes/L9_Notes.docx
+++ b/L_Notes/L9_Notes.docx
@@ -2040,6 +2040,339 @@
     </w:p>
     <w:p>
       <w:pPr>
+        <w:pStyle w:val="ListParagraph"/>
+        <w:numPr>
+          <w:ilvl w:val="0"/>
+          <w:numId w:val="5"/>
+        </w:numPr>
+        <w:rPr>
+          <w:sz w:val="20"/>
+          <w:szCs w:val="20"/>
+        </w:rPr>
+      </w:pPr>
+      <w:r>
+        <w:rPr>
+          <w:sz w:val="20"/>
+          <w:szCs w:val="20"/>
+        </w:rPr>
+        <w:t>Refer to code</w:t>
+      </w:r>
+    </w:p>
+    <w:p>
+      <w:pPr>
+        <w:rPr>
+          <w:sz w:val="20"/>
+          <w:szCs w:val="20"/>
+        </w:rPr>
+      </w:pPr>
+    </w:p>
+    <w:p>
+      <w:pPr>
+        <w:rPr>
+          <w:sz w:val="20"/>
+          <w:szCs w:val="20"/>
+        </w:rPr>
+      </w:pPr>
+      <w:r>
+        <w:rPr>
+          <w:sz w:val="20"/>
+          <w:szCs w:val="20"/>
+        </w:rPr>
+        <w:t>Binary Tree Removal is harder</w:t>
+      </w:r>
+    </w:p>
+    <w:p>
+      <w:pPr>
+        <w:pStyle w:val="ListParagraph"/>
+        <w:numPr>
+          <w:ilvl w:val="0"/>
+          <w:numId w:val="5"/>
+        </w:numPr>
+        <w:rPr>
+          <w:sz w:val="20"/>
+          <w:szCs w:val="20"/>
+        </w:rPr>
+      </w:pPr>
+      <w:r>
+        <w:rPr>
+          <w:sz w:val="20"/>
+          <w:szCs w:val="20"/>
+        </w:rPr>
+        <w:t>Four cases to consider:</w:t>
+      </w:r>
+    </w:p>
+    <w:p>
+      <w:pPr>
+        <w:pStyle w:val="ListParagraph"/>
+        <w:numPr>
+          <w:ilvl w:val="1"/>
+          <w:numId w:val="5"/>
+        </w:numPr>
+        <w:rPr>
+          <w:sz w:val="20"/>
+          <w:szCs w:val="20"/>
+        </w:rPr>
+      </w:pPr>
+      <w:r>
+        <w:rPr>
+          <w:b/>
+          <w:sz w:val="20"/>
+          <w:szCs w:val="20"/>
+        </w:rPr>
+        <w:t>Empty Tree</w:t>
+      </w:r>
+      <w:r>
+        <w:rPr>
+          <w:sz w:val="20"/>
+          <w:szCs w:val="20"/>
+        </w:rPr>
+        <w:t xml:space="preserve"> = new tree is also empty</w:t>
+      </w:r>
+    </w:p>
+    <w:p>
+      <w:pPr>
+        <w:pStyle w:val="ListParagraph"/>
+        <w:numPr>
+          <w:ilvl w:val="1"/>
+          <w:numId w:val="5"/>
+        </w:numPr>
+        <w:rPr>
+          <w:sz w:val="20"/>
+          <w:szCs w:val="20"/>
+        </w:rPr>
+      </w:pPr>
+      <w:r>
+        <w:rPr>
+          <w:b/>
+          <w:sz w:val="20"/>
+          <w:szCs w:val="20"/>
+        </w:rPr>
+        <w:t xml:space="preserve">Node w/ </w:t>
+      </w:r>
+      <w:r>
+        <w:rPr>
+          <w:b/>
+          <w:sz w:val="20"/>
+          <w:szCs w:val="20"/>
+        </w:rPr>
+        <w:t>Zero Subtrees</w:t>
+      </w:r>
+      <w:r>
+        <w:rPr>
+          <w:sz w:val="20"/>
+          <w:szCs w:val="20"/>
+        </w:rPr>
+        <w:t xml:space="preserve"> = </w:t>
+      </w:r>
+      <w:r>
+        <w:rPr>
+          <w:b/>
+          <w:sz w:val="20"/>
+          <w:szCs w:val="20"/>
+        </w:rPr>
+        <w:t>unlink</w:t>
+      </w:r>
+      <w:r>
+        <w:rPr>
+          <w:b/>
+          <w:sz w:val="20"/>
+          <w:szCs w:val="20"/>
+        </w:rPr>
+        <w:t xml:space="preserve"> node from parent</w:t>
+      </w:r>
+    </w:p>
+    <w:p>
+      <w:pPr>
+        <w:pStyle w:val="ListParagraph"/>
+        <w:numPr>
+          <w:ilvl w:val="1"/>
+          <w:numId w:val="5"/>
+        </w:numPr>
+        <w:rPr>
+          <w:sz w:val="20"/>
+          <w:szCs w:val="20"/>
+        </w:rPr>
+      </w:pPr>
+      <w:r>
+        <w:rPr>
+          <w:b/>
+          <w:sz w:val="20"/>
+          <w:szCs w:val="20"/>
+        </w:rPr>
+        <w:t xml:space="preserve">Node w/ </w:t>
+      </w:r>
+      <w:r>
+        <w:rPr>
+          <w:b/>
+          <w:sz w:val="20"/>
+          <w:szCs w:val="20"/>
+        </w:rPr>
+        <w:t>One Subtree</w:t>
+      </w:r>
+      <w:r>
+        <w:rPr>
+          <w:sz w:val="20"/>
+          <w:szCs w:val="20"/>
+        </w:rPr>
+        <w:t xml:space="preserve"> = </w:t>
+      </w:r>
+      <w:r>
+        <w:rPr>
+          <w:sz w:val="20"/>
+          <w:szCs w:val="20"/>
+        </w:rPr>
+        <w:t>replace</w:t>
+      </w:r>
+      <w:r>
+        <w:rPr>
+          <w:sz w:val="20"/>
+          <w:szCs w:val="20"/>
+        </w:rPr>
+        <w:t xml:space="preserve"> by </w:t>
+      </w:r>
+      <w:r>
+        <w:rPr>
+          <w:b/>
+          <w:sz w:val="20"/>
+          <w:szCs w:val="20"/>
+        </w:rPr>
+        <w:t>child</w:t>
+      </w:r>
+      <w:r>
+        <w:rPr>
+          <w:b/>
+          <w:sz w:val="20"/>
+          <w:szCs w:val="20"/>
+        </w:rPr>
+        <w:t xml:space="preserve"> node</w:t>
+      </w:r>
+    </w:p>
+    <w:p>
+      <w:pPr>
+        <w:pStyle w:val="ListParagraph"/>
+        <w:numPr>
+          <w:ilvl w:val="1"/>
+          <w:numId w:val="5"/>
+        </w:numPr>
+        <w:rPr>
+          <w:sz w:val="20"/>
+          <w:szCs w:val="20"/>
+        </w:rPr>
+      </w:pPr>
+      <w:r>
+        <w:rPr>
+          <w:b/>
+          <w:sz w:val="20"/>
+          <w:szCs w:val="20"/>
+        </w:rPr>
+        <w:t>Node w/ Two Subtrees</w:t>
+      </w:r>
+      <w:r>
+        <w:rPr>
+          <w:sz w:val="20"/>
+          <w:szCs w:val="20"/>
+        </w:rPr>
+        <w:t xml:space="preserve"> = </w:t>
+      </w:r>
+      <w:r>
+        <w:rPr>
+          <w:sz w:val="20"/>
+          <w:szCs w:val="20"/>
+        </w:rPr>
+        <w:t>replace by</w:t>
+      </w:r>
+      <w:r>
+        <w:rPr>
+          <w:sz w:val="20"/>
+          <w:szCs w:val="20"/>
+        </w:rPr>
+        <w:t xml:space="preserve"> </w:t>
+      </w:r>
+      <w:r>
+        <w:rPr>
+          <w:b/>
+          <w:sz w:val="20"/>
+          <w:szCs w:val="20"/>
+        </w:rPr>
+        <w:t>successor</w:t>
+      </w:r>
+    </w:p>
+    <w:p>
+      <w:pPr>
+        <w:pStyle w:val="ListParagraph"/>
+        <w:ind w:left="1440"/>
+        <w:rPr>
+          <w:sz w:val="20"/>
+          <w:szCs w:val="20"/>
+        </w:rPr>
+      </w:pPr>
+      <w:r>
+        <w:rPr>
+          <w:sz w:val="20"/>
+          <w:szCs w:val="20"/>
+        </w:rPr>
+        <w:t>Successor Node = The</w:t>
+      </w:r>
+      <w:r>
+        <w:rPr>
+          <w:sz w:val="20"/>
+          <w:szCs w:val="20"/>
+        </w:rPr>
+        <w:t xml:space="preserve"> smallest value in the RH</w:t>
+      </w:r>
+      <w:r>
+        <w:rPr>
+          <w:sz w:val="20"/>
+          <w:szCs w:val="20"/>
+        </w:rPr>
+        <w:t>S Subtree (</w:t>
+      </w:r>
+      <w:r>
+        <w:rPr>
+          <w:sz w:val="20"/>
+          <w:szCs w:val="20"/>
+        </w:rPr>
+        <w:t xml:space="preserve">that is </w:t>
+      </w:r>
+      <w:r>
+        <w:rPr>
+          <w:sz w:val="20"/>
+          <w:szCs w:val="20"/>
+        </w:rPr>
+        <w:t>larger than the Root Node)</w:t>
+      </w:r>
+      <w:r>
+        <w:rPr>
+          <w:sz w:val="20"/>
+          <w:szCs w:val="20"/>
+        </w:rPr>
+        <w:br/>
+      </w:r>
+      <w:r>
+        <w:rPr>
+          <w:sz w:val="20"/>
+          <w:szCs w:val="20"/>
+        </w:rPr>
+        <w:t>Make the S</w:t>
+      </w:r>
+      <w:r>
+        <w:rPr>
+          <w:sz w:val="20"/>
+          <w:szCs w:val="20"/>
+        </w:rPr>
+        <w:t>uccessor Node the new Root Node</w:t>
+      </w:r>
+      <w:r>
+        <w:rPr>
+          <w:sz w:val="20"/>
+          <w:szCs w:val="20"/>
+        </w:rPr>
+        <w:br/>
+        <w:t>We choose the RHS Subtree as every node on the LHS Subtree will be smaller than the successor</w:t>
+      </w:r>
+    </w:p>
+    <w:p>
+      <w:pPr>
         <w:rPr>
           <w:sz w:val="20"/>
           <w:szCs w:val="20"/>
@@ -2047,6 +2380,22 @@
       </w:pPr>
       <w:bookmarkStart w:id="0" w:name="_GoBack"/>
       <w:bookmarkEnd w:id="0"/>
+    </w:p>
+    <w:p>
+      <w:pPr>
+        <w:rPr>
+          <w:sz w:val="20"/>
+          <w:szCs w:val="20"/>
+        </w:rPr>
+      </w:pPr>
+    </w:p>
+    <w:p>
+      <w:pPr>
+        <w:rPr>
+          <w:sz w:val="20"/>
+          <w:szCs w:val="20"/>
+        </w:rPr>
+      </w:pPr>
     </w:p>
     <w:p>
       <w:pPr>
@@ -2200,7 +2549,7 @@
   <w:abstractNum w:abstractNumId="1">
     <w:nsid w:val="279E258A"/>
     <w:multiLevelType w:val="hybridMultilevel"/>
-    <w:tmpl w:val="CF2ECB02"/>
+    <w:tmpl w:val="A61E7620"/>
     <w:lvl w:ilvl="0" w:tplc="04090001">
       <w:start w:val="1"/>
       <w:numFmt w:val="bullet"/>
@@ -2213,7 +2562,7 @@
         <w:rFonts w:ascii="Symbol" w:hAnsi="Symbol" w:hint="default"/>
       </w:rPr>
     </w:lvl>
-    <w:lvl w:ilvl="1" w:tplc="04090003" w:tentative="1">
+    <w:lvl w:ilvl="1" w:tplc="04090003">
       <w:start w:val="1"/>
       <w:numFmt w:val="bullet"/>
       <w:lvlText w:val="o"/>

</xml_diff>

<commit_message>
adding Tree ADT code
</commit_message>
<xml_diff>
--- a/L_Notes/L9_Notes.docx
+++ b/L_Notes/L9_Notes.docx
@@ -172,21 +172,12 @@
           <w:szCs w:val="20"/>
         </w:rPr>
       </w:pPr>
-      <w:proofErr w:type="gramStart"/>
-      <w:r>
-        <w:rPr>
-          <w:sz w:val="20"/>
-          <w:szCs w:val="20"/>
-        </w:rPr>
-        <w:t>Insert(</w:t>
-      </w:r>
-      <w:proofErr w:type="gramEnd"/>
-      <w:r>
-        <w:rPr>
-          <w:sz w:val="20"/>
-          <w:szCs w:val="20"/>
-        </w:rPr>
-        <w:t>Tree, item) / delete(Tree, item)</w:t>
+      <w:r>
+        <w:rPr>
+          <w:sz w:val="20"/>
+          <w:szCs w:val="20"/>
+        </w:rPr>
+        <w:t>Insert(Tree, item) / delete(Tree, item)</w:t>
       </w:r>
       <w:r>
         <w:rPr>
@@ -215,21 +206,12 @@
         </w:rPr>
         <w:t xml:space="preserve">Housekeeping = </w:t>
       </w:r>
-      <w:proofErr w:type="gramStart"/>
-      <w:r>
-        <w:rPr>
-          <w:sz w:val="20"/>
-          <w:szCs w:val="20"/>
-        </w:rPr>
-        <w:t>New(</w:t>
-      </w:r>
-      <w:proofErr w:type="gramEnd"/>
-      <w:r>
-        <w:rPr>
-          <w:sz w:val="20"/>
-          <w:szCs w:val="20"/>
-        </w:rPr>
-        <w:t>); dispose(); show(); empty();</w:t>
+      <w:r>
+        <w:rPr>
+          <w:sz w:val="20"/>
+          <w:szCs w:val="20"/>
+        </w:rPr>
+        <w:t>New(); dispose(); show(); empty();</w:t>
       </w:r>
     </w:p>
     <w:p>
@@ -255,7 +237,6 @@
         </w:rPr>
         <w:t xml:space="preserve">Nodes contain Items. We just show </w:t>
       </w:r>
-      <w:proofErr w:type="spellStart"/>
       <w:r>
         <w:rPr>
           <w:b/>
@@ -264,7 +245,6 @@
         </w:rPr>
         <w:t>Item.key</w:t>
       </w:r>
-      <w:proofErr w:type="spellEnd"/>
       <w:r>
         <w:rPr>
           <w:b/>
@@ -522,23 +502,13 @@
         </w:rPr>
         <w:t xml:space="preserve">: </w:t>
       </w:r>
-      <w:proofErr w:type="gramStart"/>
       <w:r>
         <w:rPr>
           <w:b/>
           <w:sz w:val="20"/>
           <w:szCs w:val="20"/>
         </w:rPr>
-        <w:t>depth(</w:t>
-      </w:r>
-      <w:proofErr w:type="gramEnd"/>
-      <w:r>
-        <w:rPr>
-          <w:b/>
-          <w:sz w:val="20"/>
-          <w:szCs w:val="20"/>
-        </w:rPr>
-        <w:t>LHS subtree)</w:t>
+        <w:t>depth(LHS subtree)</w:t>
       </w:r>
       <w:r>
         <w:rPr>
@@ -1440,23 +1410,7 @@
                                 <w:sz w:val="20"/>
                                 <w:szCs w:val="20"/>
                               </w:rPr>
-                              <w:t xml:space="preserve">Work you way down to leaf (number </w:t>
-                            </w:r>
-                            <w:proofErr w:type="spellStart"/>
-                            <w:r>
-                              <w:rPr>
-                                <w:sz w:val="20"/>
-                                <w:szCs w:val="20"/>
-                              </w:rPr>
-                              <w:t>val</w:t>
-                            </w:r>
-                            <w:proofErr w:type="spellEnd"/>
-                            <w:r>
-                              <w:rPr>
-                                <w:sz w:val="20"/>
-                                <w:szCs w:val="20"/>
-                              </w:rPr>
-                              <w:t>)</w:t>
+                              <w:t>Work you way down to leaf (number val)</w:t>
                             </w:r>
                             <w:r>
                               <w:rPr>
@@ -1618,17 +1572,8 @@
                                 <w:sz w:val="20"/>
                                 <w:szCs w:val="20"/>
                               </w:rPr>
-                              <w:t xml:space="preserve">Useful </w:t>
+                              <w:t>Useful for ??</w:t>
                             </w:r>
-                            <w:proofErr w:type="gramStart"/>
-                            <w:r>
-                              <w:rPr>
-                                <w:sz w:val="20"/>
-                                <w:szCs w:val="20"/>
-                              </w:rPr>
-                              <w:t>for ??</w:t>
-                            </w:r>
-                            <w:proofErr w:type="gramEnd"/>
                           </w:p>
                         </w:txbxContent>
                       </wps:txbx>
@@ -1766,23 +1711,7 @@
                           <w:sz w:val="20"/>
                           <w:szCs w:val="20"/>
                         </w:rPr>
-                        <w:t xml:space="preserve">Work you way down to leaf (number </w:t>
-                      </w:r>
-                      <w:proofErr w:type="spellStart"/>
-                      <w:r>
-                        <w:rPr>
-                          <w:sz w:val="20"/>
-                          <w:szCs w:val="20"/>
-                        </w:rPr>
-                        <w:t>val</w:t>
-                      </w:r>
-                      <w:proofErr w:type="spellEnd"/>
-                      <w:r>
-                        <w:rPr>
-                          <w:sz w:val="20"/>
-                          <w:szCs w:val="20"/>
-                        </w:rPr>
-                        <w:t>)</w:t>
+                        <w:t>Work you way down to leaf (number val)</w:t>
                       </w:r>
                       <w:r>
                         <w:rPr>
@@ -1944,17 +1873,8 @@
                           <w:sz w:val="20"/>
                           <w:szCs w:val="20"/>
                         </w:rPr>
-                        <w:t xml:space="preserve">Useful </w:t>
+                        <w:t>Useful for ??</w:t>
                       </w:r>
-                      <w:proofErr w:type="gramStart"/>
-                      <w:r>
-                        <w:rPr>
-                          <w:sz w:val="20"/>
-                          <w:szCs w:val="20"/>
-                        </w:rPr>
-                        <w:t>for ??</w:t>
-                      </w:r>
-                      <w:proofErr w:type="gramEnd"/>
                     </w:p>
                   </w:txbxContent>
                 </v:textbox>
@@ -2373,6 +2293,82 @@
     </w:p>
     <w:p>
       <w:pPr>
+        <w:pStyle w:val="ListParagraph"/>
+        <w:numPr>
+          <w:ilvl w:val="0"/>
+          <w:numId w:val="5"/>
+        </w:numPr>
+        <w:rPr>
+          <w:sz w:val="20"/>
+          <w:szCs w:val="20"/>
+        </w:rPr>
+      </w:pPr>
+      <w:r>
+        <w:rPr>
+          <w:sz w:val="20"/>
+          <w:szCs w:val="20"/>
+        </w:rPr>
+        <w:t>Refer to code</w:t>
+      </w:r>
+    </w:p>
+    <w:p>
+      <w:pPr>
+        <w:rPr>
+          <w:sz w:val="20"/>
+          <w:szCs w:val="20"/>
+        </w:rPr>
+      </w:pPr>
+    </w:p>
+    <w:p>
+      <w:pPr>
+        <w:rPr>
+          <w:sz w:val="20"/>
+          <w:szCs w:val="20"/>
+        </w:rPr>
+      </w:pPr>
+      <w:r>
+        <w:rPr>
+          <w:sz w:val="20"/>
+          <w:szCs w:val="20"/>
+        </w:rPr>
+        <w:t>Binary Search Tree ADT</w:t>
+      </w:r>
+    </w:p>
+    <w:p>
+      <w:pPr>
+        <w:pStyle w:val="ListParagraph"/>
+        <w:numPr>
+          <w:ilvl w:val="0"/>
+          <w:numId w:val="5"/>
+        </w:numPr>
+        <w:rPr>
+          <w:sz w:val="20"/>
+          <w:szCs w:val="20"/>
+        </w:rPr>
+      </w:pPr>
+      <w:r>
+        <w:rPr>
+          <w:sz w:val="20"/>
+          <w:szCs w:val="20"/>
+        </w:rPr>
+        <w:t xml:space="preserve">Data type simply called </w:t>
+      </w:r>
+      <w:r>
+        <w:rPr>
+          <w:b/>
+          <w:sz w:val="20"/>
+          <w:szCs w:val="20"/>
+        </w:rPr>
+        <w:t>Tree</w:t>
+      </w:r>
+    </w:p>
+    <w:p>
+      <w:pPr>
+        <w:pStyle w:val="ListParagraph"/>
+        <w:numPr>
+          <w:ilvl w:val="0"/>
+          <w:numId w:val="5"/>
+        </w:numPr>
         <w:rPr>
           <w:sz w:val="20"/>
           <w:szCs w:val="20"/>
@@ -2549,7 +2545,7 @@
   <w:abstractNum w:abstractNumId="1">
     <w:nsid w:val="279E258A"/>
     <w:multiLevelType w:val="hybridMultilevel"/>
-    <w:tmpl w:val="A61E7620"/>
+    <w:tmpl w:val="65887AFE"/>
     <w:lvl w:ilvl="0" w:tplc="04090001">
       <w:start w:val="1"/>
       <w:numFmt w:val="bullet"/>

</xml_diff>

<commit_message>
adding BST balancing notes
</commit_message>
<xml_diff>
--- a/L_Notes/L9_Notes.docx
+++ b/L_Notes/L9_Notes.docx
@@ -2462,7 +2462,15 @@
           <w:sz w:val="20"/>
           <w:szCs w:val="20"/>
         </w:rPr>
-        <w:t>Generating values in Prefix order</w:t>
+        <w:t xml:space="preserve">Generating values in </w:t>
+      </w:r>
+      <w:r>
+        <w:rPr>
+          <w:b/>
+          <w:sz w:val="20"/>
+          <w:szCs w:val="20"/>
+        </w:rPr>
+        <w:t>Prefix order</w:t>
       </w:r>
     </w:p>
     <w:p>
@@ -2627,12 +2635,973 @@
     <w:p>
       <w:pPr>
         <w:rPr>
-          <w:sz w:val="20"/>
-          <w:szCs w:val="20"/>
-        </w:rPr>
-      </w:pPr>
+          <w:b/>
+          <w:sz w:val="20"/>
+          <w:szCs w:val="20"/>
+        </w:rPr>
+      </w:pPr>
+    </w:p>
+    <w:p>
+      <w:pPr>
+        <w:rPr>
+          <w:b/>
+          <w:sz w:val="20"/>
+          <w:szCs w:val="20"/>
+        </w:rPr>
+      </w:pPr>
+      <w:r>
+        <w:rPr>
+          <w:b/>
+          <w:sz w:val="20"/>
+          <w:szCs w:val="20"/>
+        </w:rPr>
+        <w:t>Balanced Binary Search Trees</w:t>
+      </w:r>
+    </w:p>
+    <w:p>
+      <w:pPr>
+        <w:pStyle w:val="ListParagraph"/>
+        <w:numPr>
+          <w:ilvl w:val="0"/>
+          <w:numId w:val="7"/>
+        </w:numPr>
+        <w:rPr>
+          <w:sz w:val="20"/>
+          <w:szCs w:val="20"/>
+        </w:rPr>
+      </w:pPr>
+      <w:r>
+        <w:rPr>
+          <w:sz w:val="20"/>
+          <w:szCs w:val="20"/>
+        </w:rPr>
+        <w:t>Goal:</w:t>
+      </w:r>
+      <w:r>
+        <w:rPr>
+          <w:sz w:val="20"/>
+          <w:szCs w:val="20"/>
+        </w:rPr>
+        <w:t xml:space="preserve"> Build binary search trees</w:t>
+      </w:r>
+      <w:r>
+        <w:rPr>
+          <w:sz w:val="20"/>
+          <w:szCs w:val="20"/>
+        </w:rPr>
+        <w:t xml:space="preserve"> w/ </w:t>
+      </w:r>
+      <w:r>
+        <w:rPr>
+          <w:b/>
+          <w:sz w:val="20"/>
+          <w:szCs w:val="20"/>
+        </w:rPr>
+        <w:t>minimum depth</w:t>
+      </w:r>
+      <w:r>
+        <w:rPr>
+          <w:sz w:val="20"/>
+          <w:szCs w:val="20"/>
+        </w:rPr>
+        <w:t xml:space="preserve"> </w:t>
+      </w:r>
+      <w:r>
+        <w:rPr>
+          <w:b/>
+          <w:sz w:val="20"/>
+          <w:szCs w:val="20"/>
+        </w:rPr>
+        <w:t xml:space="preserve">= </w:t>
+      </w:r>
+      <w:r>
+        <w:rPr>
+          <w:b/>
+          <w:sz w:val="20"/>
+          <w:szCs w:val="20"/>
+        </w:rPr>
+        <w:t>minimum worst case search cost</w:t>
+      </w:r>
+    </w:p>
+    <w:p>
+      <w:pPr>
+        <w:pStyle w:val="ListParagraph"/>
+        <w:numPr>
+          <w:ilvl w:val="0"/>
+          <w:numId w:val="7"/>
+        </w:numPr>
+        <w:rPr>
+          <w:sz w:val="20"/>
+          <w:szCs w:val="20"/>
+        </w:rPr>
+      </w:pPr>
+      <w:r>
+        <w:rPr>
+          <w:sz w:val="20"/>
+          <w:szCs w:val="20"/>
+        </w:rPr>
+        <w:t>Perfectly balanced tree</w:t>
+      </w:r>
+      <w:r>
+        <w:rPr>
+          <w:sz w:val="20"/>
+          <w:szCs w:val="20"/>
+        </w:rPr>
+        <w:t xml:space="preserve"> has:</w:t>
+      </w:r>
+    </w:p>
+    <w:p>
+      <w:pPr>
+        <w:pStyle w:val="ListParagraph"/>
+        <w:numPr>
+          <w:ilvl w:val="1"/>
+          <w:numId w:val="7"/>
+        </w:numPr>
+        <w:rPr>
+          <w:b/>
+          <w:sz w:val="20"/>
+          <w:szCs w:val="20"/>
+        </w:rPr>
+      </w:pPr>
+      <w:r>
+        <w:rPr>
+          <w:b/>
+          <w:sz w:val="20"/>
+          <w:szCs w:val="20"/>
+        </w:rPr>
+        <w:t>Abs(nnodes(LHS) – nnodes(RHS)) &lt; 2</w:t>
+      </w:r>
+      <w:r>
+        <w:rPr>
+          <w:b/>
+          <w:sz w:val="20"/>
+          <w:szCs w:val="20"/>
+        </w:rPr>
+        <w:t xml:space="preserve"> for every node</w:t>
+      </w:r>
+    </w:p>
+    <w:p>
+      <w:pPr>
+        <w:pStyle w:val="ListParagraph"/>
+        <w:numPr>
+          <w:ilvl w:val="2"/>
+          <w:numId w:val="7"/>
+        </w:numPr>
+        <w:rPr>
+          <w:sz w:val="20"/>
+          <w:szCs w:val="20"/>
+        </w:rPr>
+      </w:pPr>
+      <w:r>
+        <w:rPr>
+          <w:sz w:val="20"/>
+          <w:szCs w:val="20"/>
+        </w:rPr>
+        <w:t>Same number of nodes on each side</w:t>
+      </w:r>
+    </w:p>
+    <w:p>
+      <w:pPr>
+        <w:pStyle w:val="ListParagraph"/>
+        <w:numPr>
+          <w:ilvl w:val="1"/>
+          <w:numId w:val="7"/>
+        </w:numPr>
+        <w:rPr>
+          <w:sz w:val="20"/>
+          <w:szCs w:val="20"/>
+        </w:rPr>
+      </w:pPr>
+      <w:r>
+        <w:rPr>
+          <w:sz w:val="20"/>
+          <w:szCs w:val="20"/>
+        </w:rPr>
+        <w:t>Depth</w:t>
+      </w:r>
+      <w:r>
+        <w:rPr>
+          <w:sz w:val="20"/>
+          <w:szCs w:val="20"/>
+        </w:rPr>
+        <w:t xml:space="preserve"> of </w:t>
+      </w:r>
+      <w:r>
+        <w:rPr>
+          <w:b/>
+          <w:sz w:val="20"/>
+          <w:szCs w:val="20"/>
+        </w:rPr>
+        <w:t xml:space="preserve">log2n </w:t>
+      </w:r>
+      <w:r>
+        <w:rPr>
+          <w:b/>
+          <w:sz w:val="20"/>
+          <w:szCs w:val="20"/>
+        </w:rPr>
+        <w:sym w:font="Wingdings" w:char="F0E0"/>
+      </w:r>
+      <w:r>
+        <w:rPr>
+          <w:b/>
+          <w:sz w:val="20"/>
+          <w:szCs w:val="20"/>
+        </w:rPr>
+        <w:t xml:space="preserve"> </w:t>
+      </w:r>
+      <w:r>
+        <w:rPr>
+          <w:b/>
+          <w:sz w:val="20"/>
+          <w:szCs w:val="20"/>
+        </w:rPr>
+        <w:t>worst case search O(</w:t>
+      </w:r>
+      <w:proofErr w:type="spellStart"/>
+      <w:r>
+        <w:rPr>
+          <w:b/>
+          <w:sz w:val="20"/>
+          <w:szCs w:val="20"/>
+        </w:rPr>
+        <w:t>Logn</w:t>
+      </w:r>
+      <w:proofErr w:type="spellEnd"/>
+      <w:r>
+        <w:rPr>
+          <w:b/>
+          <w:sz w:val="20"/>
+          <w:szCs w:val="20"/>
+        </w:rPr>
+        <w:t>)</w:t>
+      </w:r>
+    </w:p>
+    <w:p>
+      <w:pPr>
+        <w:pStyle w:val="ListParagraph"/>
+        <w:numPr>
+          <w:ilvl w:val="0"/>
+          <w:numId w:val="7"/>
+        </w:numPr>
+        <w:rPr>
+          <w:sz w:val="20"/>
+          <w:szCs w:val="20"/>
+        </w:rPr>
+      </w:pPr>
+      <w:r>
+        <w:rPr>
+          <w:sz w:val="20"/>
+          <w:szCs w:val="20"/>
+        </w:rPr>
+        <w:t>Three strategies to improve worst case search in BSTs:</w:t>
+      </w:r>
+    </w:p>
+    <w:p>
+      <w:pPr>
+        <w:pStyle w:val="ListParagraph"/>
+        <w:numPr>
+          <w:ilvl w:val="1"/>
+          <w:numId w:val="7"/>
+        </w:numPr>
+        <w:rPr>
+          <w:sz w:val="20"/>
+          <w:szCs w:val="20"/>
+        </w:rPr>
+      </w:pPr>
+      <w:r>
+        <w:rPr>
+          <w:b/>
+          <w:sz w:val="20"/>
+          <w:szCs w:val="20"/>
+        </w:rPr>
+        <w:t>Randomise</w:t>
+      </w:r>
+      <w:r>
+        <w:rPr>
+          <w:sz w:val="20"/>
+          <w:szCs w:val="20"/>
+        </w:rPr>
+        <w:t xml:space="preserve"> = reduc</w:t>
+      </w:r>
+      <w:r>
+        <w:rPr>
+          <w:sz w:val="20"/>
+          <w:szCs w:val="20"/>
+        </w:rPr>
+        <w:t>e chance of worst-case scenario</w:t>
+      </w:r>
+      <w:r>
+        <w:rPr>
+          <w:sz w:val="20"/>
+          <w:szCs w:val="20"/>
+        </w:rPr>
+        <w:br/>
+      </w:r>
+      <w:r>
+        <w:rPr>
+          <w:sz w:val="20"/>
+          <w:szCs w:val="20"/>
+        </w:rPr>
+        <w:t xml:space="preserve">(similar to </w:t>
+      </w:r>
+      <w:r>
+        <w:rPr>
+          <w:sz w:val="20"/>
+          <w:szCs w:val="20"/>
+        </w:rPr>
+        <w:t>pre-</w:t>
+      </w:r>
+      <w:r>
+        <w:rPr>
+          <w:sz w:val="20"/>
+          <w:szCs w:val="20"/>
+        </w:rPr>
+        <w:t>r</w:t>
+      </w:r>
+      <w:r>
+        <w:rPr>
+          <w:sz w:val="20"/>
+          <w:szCs w:val="20"/>
+        </w:rPr>
+        <w:t xml:space="preserve">andomising values for </w:t>
+      </w:r>
+      <w:proofErr w:type="spellStart"/>
+      <w:r>
+        <w:rPr>
+          <w:sz w:val="20"/>
+          <w:szCs w:val="20"/>
+        </w:rPr>
+        <w:t>QuickSort</w:t>
+      </w:r>
+      <w:proofErr w:type="spellEnd"/>
+      <w:r>
+        <w:rPr>
+          <w:sz w:val="20"/>
+          <w:szCs w:val="20"/>
+        </w:rPr>
+        <w:t>, as</w:t>
+      </w:r>
+      <w:r>
+        <w:rPr>
+          <w:sz w:val="20"/>
+          <w:szCs w:val="20"/>
+        </w:rPr>
+        <w:t xml:space="preserve"> </w:t>
+      </w:r>
+      <w:r>
+        <w:rPr>
+          <w:sz w:val="20"/>
+          <w:szCs w:val="20"/>
+        </w:rPr>
+        <w:t>pre-</w:t>
+      </w:r>
+      <w:r>
+        <w:rPr>
+          <w:sz w:val="20"/>
+          <w:szCs w:val="20"/>
+        </w:rPr>
+        <w:t>sorted values will</w:t>
+      </w:r>
+      <w:r>
+        <w:rPr>
+          <w:sz w:val="20"/>
+          <w:szCs w:val="20"/>
+        </w:rPr>
+        <w:t xml:space="preserve"> be worst-case)</w:t>
+      </w:r>
+    </w:p>
+    <w:p>
+      <w:pPr>
+        <w:pStyle w:val="ListParagraph"/>
+        <w:numPr>
+          <w:ilvl w:val="1"/>
+          <w:numId w:val="7"/>
+        </w:numPr>
+        <w:rPr>
+          <w:sz w:val="20"/>
+          <w:szCs w:val="20"/>
+        </w:rPr>
+      </w:pPr>
+      <w:r>
+        <w:rPr>
+          <w:b/>
+          <w:sz w:val="20"/>
+          <w:szCs w:val="20"/>
+        </w:rPr>
+        <w:t>Amortize</w:t>
+      </w:r>
+      <w:r>
+        <w:rPr>
+          <w:sz w:val="20"/>
+          <w:szCs w:val="20"/>
+        </w:rPr>
+        <w:t xml:space="preserve"> = </w:t>
+      </w:r>
+      <w:r>
+        <w:rPr>
+          <w:sz w:val="20"/>
+          <w:szCs w:val="20"/>
+        </w:rPr>
+        <w:t>do more work at insertion to make search faster</w:t>
+      </w:r>
+    </w:p>
+    <w:p>
+      <w:pPr>
+        <w:pStyle w:val="ListParagraph"/>
+        <w:numPr>
+          <w:ilvl w:val="1"/>
+          <w:numId w:val="7"/>
+        </w:numPr>
+        <w:rPr>
+          <w:sz w:val="20"/>
+          <w:szCs w:val="20"/>
+        </w:rPr>
+      </w:pPr>
+      <w:r>
+        <w:rPr>
+          <w:b/>
+          <w:sz w:val="20"/>
+          <w:szCs w:val="20"/>
+        </w:rPr>
+        <w:t>Optimize</w:t>
+      </w:r>
+      <w:r>
+        <w:rPr>
+          <w:sz w:val="20"/>
+          <w:szCs w:val="20"/>
+        </w:rPr>
+        <w:t xml:space="preserve"> = </w:t>
+      </w:r>
+      <w:r>
+        <w:rPr>
+          <w:sz w:val="20"/>
+          <w:szCs w:val="20"/>
+        </w:rPr>
+        <w:t>implement</w:t>
+      </w:r>
+      <w:r>
+        <w:rPr>
+          <w:sz w:val="20"/>
+          <w:szCs w:val="20"/>
+        </w:rPr>
+        <w:t xml:space="preserve"> all operation</w:t>
+      </w:r>
+      <w:r>
+        <w:rPr>
+          <w:sz w:val="20"/>
+          <w:szCs w:val="20"/>
+        </w:rPr>
+        <w:t>s</w:t>
+      </w:r>
+      <w:r>
+        <w:rPr>
+          <w:sz w:val="20"/>
+          <w:szCs w:val="20"/>
+        </w:rPr>
+        <w:t xml:space="preserve"> with performance bounds</w:t>
+      </w:r>
+    </w:p>
+    <w:p>
+      <w:pPr>
+        <w:rPr>
+          <w:sz w:val="20"/>
+          <w:szCs w:val="20"/>
+        </w:rPr>
+      </w:pPr>
+    </w:p>
+    <w:p>
+      <w:pPr>
+        <w:rPr>
+          <w:sz w:val="20"/>
+          <w:szCs w:val="20"/>
+        </w:rPr>
+      </w:pPr>
+      <w:r>
+        <w:rPr>
+          <w:b/>
+          <w:sz w:val="20"/>
+          <w:szCs w:val="20"/>
+        </w:rPr>
+        <w:t>Operations for Rebalancing</w:t>
+      </w:r>
+    </w:p>
+    <w:p>
+      <w:pPr>
+        <w:rPr>
+          <w:sz w:val="20"/>
+          <w:szCs w:val="20"/>
+        </w:rPr>
+      </w:pPr>
+      <w:r>
+        <w:rPr>
+          <w:noProof/>
+          <w:sz w:val="20"/>
+          <w:szCs w:val="20"/>
+          <w:lang w:val="en-US"/>
+        </w:rPr>
+        <w:drawing>
+          <wp:inline distT="0" distB="0" distL="0" distR="0" wp14:anchorId="5205130F" wp14:editId="0EA14B56">
+            <wp:extent cx="4808833" cy="1979621"/>
+            <wp:effectExtent l="0" t="0" r="0" b="1905"/>
+            <wp:docPr id="6" name="Picture 6"/>
+            <wp:cNvGraphicFramePr>
+              <a:graphicFrameLocks xmlns:a="http://schemas.openxmlformats.org/drawingml/2006/main" noChangeAspect="1"/>
+            </wp:cNvGraphicFramePr>
+            <a:graphic xmlns:a="http://schemas.openxmlformats.org/drawingml/2006/main">
+              <a:graphicData uri="http://schemas.openxmlformats.org/drawingml/2006/picture">
+                <pic:pic xmlns:pic="http://schemas.openxmlformats.org/drawingml/2006/picture">
+                  <pic:nvPicPr>
+                    <pic:cNvPr id="6" name="Screen Shot 2016-10-26 at 2.48.10 PM.png"/>
+                    <pic:cNvPicPr/>
+                  </pic:nvPicPr>
+                  <pic:blipFill>
+                    <a:blip r:embed="rId9">
+                      <a:extLst>
+                        <a:ext uri="{28A0092B-C50C-407E-A947-70E740481C1C}">
+                          <a14:useLocalDpi xmlns:a14="http://schemas.microsoft.com/office/drawing/2010/main" val="0"/>
+                        </a:ext>
+                      </a:extLst>
+                    </a:blip>
+                    <a:stretch>
+                      <a:fillRect/>
+                    </a:stretch>
+                  </pic:blipFill>
+                  <pic:spPr>
+                    <a:xfrm>
+                      <a:off x="0" y="0"/>
+                      <a:ext cx="4812052" cy="1980946"/>
+                    </a:xfrm>
+                    <a:prstGeom prst="rect">
+                      <a:avLst/>
+                    </a:prstGeom>
+                  </pic:spPr>
+                </pic:pic>
+              </a:graphicData>
+            </a:graphic>
+          </wp:inline>
+        </w:drawing>
+      </w:r>
+    </w:p>
+    <w:p>
+      <w:pPr>
+        <w:rPr>
+          <w:sz w:val="20"/>
+          <w:szCs w:val="20"/>
+        </w:rPr>
+      </w:pPr>
+      <w:r>
+        <w:rPr>
+          <w:sz w:val="20"/>
+          <w:szCs w:val="20"/>
+        </w:rPr>
+        <w:t>How does rebalancing help?</w:t>
+      </w:r>
+    </w:p>
+    <w:p>
+      <w:pPr>
+        <w:pStyle w:val="ListParagraph"/>
+        <w:numPr>
+          <w:ilvl w:val="0"/>
+          <w:numId w:val="8"/>
+        </w:numPr>
+        <w:rPr>
+          <w:sz w:val="20"/>
+          <w:szCs w:val="20"/>
+        </w:rPr>
+      </w:pPr>
+      <w:r>
+        <w:rPr>
+          <w:sz w:val="20"/>
+          <w:szCs w:val="20"/>
+        </w:rPr>
+        <w:t>E.g. if we discovered that LHS Subtree has a lot more nodes than RHS Subtree and is unbalanced, a rotation may help rebalance.</w:t>
+      </w:r>
+    </w:p>
+    <w:p>
+      <w:pPr>
+        <w:pStyle w:val="ListParagraph"/>
+        <w:numPr>
+          <w:ilvl w:val="0"/>
+          <w:numId w:val="8"/>
+        </w:numPr>
+        <w:rPr>
+          <w:sz w:val="20"/>
+          <w:szCs w:val="20"/>
+        </w:rPr>
+      </w:pPr>
+      <w:r>
+        <w:rPr>
+          <w:sz w:val="20"/>
+          <w:szCs w:val="20"/>
+        </w:rPr>
+        <w:t>Rotation helps with a lot of different situation</w:t>
+      </w:r>
+    </w:p>
+    <w:p>
+      <w:pPr>
+        <w:pStyle w:val="ListParagraph"/>
+        <w:numPr>
+          <w:ilvl w:val="0"/>
+          <w:numId w:val="8"/>
+        </w:numPr>
+        <w:rPr>
+          <w:sz w:val="20"/>
+          <w:szCs w:val="20"/>
+        </w:rPr>
+      </w:pPr>
+      <w:r>
+        <w:rPr>
+          <w:sz w:val="20"/>
+          <w:szCs w:val="20"/>
+        </w:rPr>
+        <w:t>One way it hel</w:t>
+      </w:r>
+      <w:r>
+        <w:rPr>
+          <w:sz w:val="20"/>
+          <w:szCs w:val="20"/>
+        </w:rPr>
+        <w:t>ps, is through insertion at root</w:t>
+      </w:r>
+    </w:p>
+    <w:p>
+      <w:pPr>
+        <w:rPr>
+          <w:sz w:val="20"/>
+          <w:szCs w:val="20"/>
+        </w:rPr>
+      </w:pPr>
+    </w:p>
+    <w:p>
+      <w:pPr>
+        <w:rPr>
+          <w:sz w:val="20"/>
+          <w:szCs w:val="20"/>
+        </w:rPr>
+      </w:pPr>
+    </w:p>
+    <w:p>
+      <w:pPr>
+        <w:rPr>
+          <w:sz w:val="20"/>
+          <w:szCs w:val="20"/>
+        </w:rPr>
+      </w:pPr>
+    </w:p>
+    <w:p>
+      <w:pPr>
+        <w:rPr>
+          <w:sz w:val="20"/>
+          <w:szCs w:val="20"/>
+        </w:rPr>
+      </w:pPr>
+    </w:p>
+    <w:p>
+      <w:pPr>
+        <w:rPr>
+          <w:sz w:val="20"/>
+          <w:szCs w:val="20"/>
+        </w:rPr>
+      </w:pPr>
+    </w:p>
+    <w:p>
+      <w:pPr>
+        <w:rPr>
+          <w:sz w:val="20"/>
+          <w:szCs w:val="20"/>
+        </w:rPr>
+      </w:pPr>
+    </w:p>
+    <w:p>
+      <w:pPr>
+        <w:rPr>
+          <w:sz w:val="20"/>
+          <w:szCs w:val="20"/>
+        </w:rPr>
+      </w:pPr>
+    </w:p>
+    <w:p>
+      <w:pPr>
+        <w:rPr>
+          <w:sz w:val="20"/>
+          <w:szCs w:val="20"/>
+        </w:rPr>
+      </w:pPr>
+      <w:r>
+        <w:rPr>
+          <w:b/>
+          <w:sz w:val="20"/>
+          <w:szCs w:val="20"/>
+        </w:rPr>
+        <w:t>Insertion at Root</w:t>
+      </w:r>
+    </w:p>
+    <w:p>
+      <w:pPr>
+        <w:pStyle w:val="ListParagraph"/>
+        <w:numPr>
+          <w:ilvl w:val="0"/>
+          <w:numId w:val="9"/>
+        </w:numPr>
+        <w:rPr>
+          <w:sz w:val="20"/>
+          <w:szCs w:val="20"/>
+        </w:rPr>
+      </w:pPr>
+      <w:r>
+        <w:rPr>
+          <w:sz w:val="20"/>
+          <w:szCs w:val="20"/>
+        </w:rPr>
+        <w:t>Method for insertion at root:</w:t>
+      </w:r>
+    </w:p>
+    <w:p>
+      <w:pPr>
+        <w:pStyle w:val="ListParagraph"/>
+        <w:numPr>
+          <w:ilvl w:val="1"/>
+          <w:numId w:val="9"/>
+        </w:numPr>
+        <w:rPr>
+          <w:sz w:val="20"/>
+          <w:szCs w:val="20"/>
+        </w:rPr>
+      </w:pPr>
+      <w:r>
+        <w:rPr>
+          <w:sz w:val="20"/>
+          <w:szCs w:val="20"/>
+        </w:rPr>
+        <w:t>BASE CASE:</w:t>
+      </w:r>
+    </w:p>
+    <w:p>
+      <w:pPr>
+        <w:pStyle w:val="ListParagraph"/>
+        <w:numPr>
+          <w:ilvl w:val="2"/>
+          <w:numId w:val="9"/>
+        </w:numPr>
+        <w:rPr>
+          <w:sz w:val="20"/>
+          <w:szCs w:val="20"/>
+        </w:rPr>
+      </w:pPr>
+      <w:r>
+        <w:rPr>
+          <w:sz w:val="20"/>
+          <w:szCs w:val="20"/>
+        </w:rPr>
+        <w:t>Tree is empty, make new node and make it the root</w:t>
+      </w:r>
+    </w:p>
+    <w:p>
+      <w:pPr>
+        <w:pStyle w:val="ListParagraph"/>
+        <w:numPr>
+          <w:ilvl w:val="1"/>
+          <w:numId w:val="9"/>
+        </w:numPr>
+        <w:rPr>
+          <w:sz w:val="20"/>
+          <w:szCs w:val="20"/>
+        </w:rPr>
+      </w:pPr>
+      <w:r>
+        <w:rPr>
+          <w:sz w:val="20"/>
+          <w:szCs w:val="20"/>
+        </w:rPr>
+        <w:t>RECURSIVE CASE:</w:t>
+      </w:r>
+    </w:p>
+    <w:p>
+      <w:pPr>
+        <w:pStyle w:val="ListParagraph"/>
+        <w:numPr>
+          <w:ilvl w:val="2"/>
+          <w:numId w:val="9"/>
+        </w:numPr>
+        <w:rPr>
+          <w:sz w:val="20"/>
+          <w:szCs w:val="20"/>
+        </w:rPr>
+      </w:pPr>
+      <w:r>
+        <w:rPr>
+          <w:sz w:val="20"/>
+          <w:szCs w:val="20"/>
+        </w:rPr>
+        <w:t>Insert new node</w:t>
+      </w:r>
+      <w:r>
+        <w:rPr>
+          <w:sz w:val="20"/>
+          <w:szCs w:val="20"/>
+        </w:rPr>
+        <w:t xml:space="preserve"> as root of L/R</w:t>
+      </w:r>
+      <w:r>
+        <w:rPr>
+          <w:sz w:val="20"/>
+          <w:szCs w:val="20"/>
+        </w:rPr>
+        <w:t xml:space="preserve"> subtree</w:t>
+      </w:r>
+    </w:p>
+    <w:p>
+      <w:pPr>
+        <w:pStyle w:val="ListParagraph"/>
+        <w:numPr>
+          <w:ilvl w:val="2"/>
+          <w:numId w:val="9"/>
+        </w:numPr>
+        <w:rPr>
+          <w:sz w:val="20"/>
+          <w:szCs w:val="20"/>
+        </w:rPr>
+      </w:pPr>
+      <w:r>
+        <w:rPr>
+          <w:sz w:val="20"/>
+          <w:szCs w:val="20"/>
+        </w:rPr>
+        <w:t>Lift</w:t>
+      </w:r>
+      <w:r>
+        <w:rPr>
+          <w:sz w:val="20"/>
+          <w:szCs w:val="20"/>
+        </w:rPr>
+        <w:t xml:space="preserve"> new node to root</w:t>
+      </w:r>
+      <w:r>
+        <w:rPr>
+          <w:sz w:val="20"/>
+          <w:szCs w:val="20"/>
+        </w:rPr>
+        <w:t xml:space="preserve"> by R/L</w:t>
+      </w:r>
+      <w:r>
+        <w:rPr>
+          <w:sz w:val="20"/>
+          <w:szCs w:val="20"/>
+        </w:rPr>
+        <w:t xml:space="preserve"> rotation</w:t>
+      </w:r>
+    </w:p>
+    <w:p>
+      <w:pPr>
+        <w:pStyle w:val="ListParagraph"/>
+        <w:numPr>
+          <w:ilvl w:val="0"/>
+          <w:numId w:val="9"/>
+        </w:numPr>
+        <w:rPr>
+          <w:sz w:val="20"/>
+          <w:szCs w:val="20"/>
+        </w:rPr>
+      </w:pPr>
+      <w:r>
+        <w:rPr>
+          <w:sz w:val="20"/>
+          <w:szCs w:val="20"/>
+        </w:rPr>
+        <w:t xml:space="preserve">Example of </w:t>
+      </w:r>
+      <w:r>
+        <w:rPr>
+          <w:b/>
+          <w:sz w:val="20"/>
+          <w:szCs w:val="20"/>
+        </w:rPr>
+        <w:t>Insertion of Node(Key = 4) at Root</w:t>
+      </w:r>
       <w:bookmarkStart w:id="0" w:name="_GoBack"/>
       <w:bookmarkEnd w:id="0"/>
+    </w:p>
+    <w:p>
+      <w:pPr>
+        <w:rPr>
+          <w:sz w:val="20"/>
+          <w:szCs w:val="20"/>
+        </w:rPr>
+      </w:pPr>
+      <w:r>
+        <w:rPr>
+          <w:noProof/>
+          <w:sz w:val="20"/>
+          <w:szCs w:val="20"/>
+          <w:lang w:val="en-US"/>
+        </w:rPr>
+        <w:drawing>
+          <wp:inline distT="0" distB="0" distL="0" distR="0" wp14:anchorId="3DF4A1D3" wp14:editId="35DDDB09">
+            <wp:extent cx="6642100" cy="3891280"/>
+            <wp:effectExtent l="0" t="0" r="12700" b="0"/>
+            <wp:docPr id="7" name="Picture 7"/>
+            <wp:cNvGraphicFramePr>
+              <a:graphicFrameLocks xmlns:a="http://schemas.openxmlformats.org/drawingml/2006/main" noChangeAspect="1"/>
+            </wp:cNvGraphicFramePr>
+            <a:graphic xmlns:a="http://schemas.openxmlformats.org/drawingml/2006/main">
+              <a:graphicData uri="http://schemas.openxmlformats.org/drawingml/2006/picture">
+                <pic:pic xmlns:pic="http://schemas.openxmlformats.org/drawingml/2006/picture">
+                  <pic:nvPicPr>
+                    <pic:cNvPr id="7" name="Screen Shot 2016-10-26 at 3.36.34 PM.png"/>
+                    <pic:cNvPicPr/>
+                  </pic:nvPicPr>
+                  <pic:blipFill>
+                    <a:blip r:embed="rId10">
+                      <a:extLst>
+                        <a:ext uri="{28A0092B-C50C-407E-A947-70E740481C1C}">
+                          <a14:useLocalDpi xmlns:a14="http://schemas.microsoft.com/office/drawing/2010/main" val="0"/>
+                        </a:ext>
+                      </a:extLst>
+                    </a:blip>
+                    <a:stretch>
+                      <a:fillRect/>
+                    </a:stretch>
+                  </pic:blipFill>
+                  <pic:spPr>
+                    <a:xfrm>
+                      <a:off x="0" y="0"/>
+                      <a:ext cx="6642100" cy="3891280"/>
+                    </a:xfrm>
+                    <a:prstGeom prst="rect">
+                      <a:avLst/>
+                    </a:prstGeom>
+                  </pic:spPr>
+                </pic:pic>
+              </a:graphicData>
+            </a:graphic>
+          </wp:inline>
+        </w:drawing>
+      </w:r>
+    </w:p>
+    <w:p>
+      <w:pPr>
+        <w:rPr>
+          <w:sz w:val="20"/>
+          <w:szCs w:val="20"/>
+        </w:rPr>
+      </w:pPr>
+    </w:p>
+    <w:p>
+      <w:pPr>
+        <w:rPr>
+          <w:sz w:val="20"/>
+          <w:szCs w:val="20"/>
+        </w:rPr>
+      </w:pPr>
+    </w:p>
+    <w:p>
+      <w:pPr>
+        <w:rPr>
+          <w:sz w:val="20"/>
+          <w:szCs w:val="20"/>
+        </w:rPr>
+      </w:pPr>
     </w:p>
     <w:p>
       <w:pPr>
@@ -2687,6 +3656,232 @@
 <file path=word/numbering.xml><?xml version="1.0" encoding="utf-8"?>
 <w:numbering xmlns:wpc="http://schemas.microsoft.com/office/word/2010/wordprocessingCanvas" xmlns:mo="http://schemas.microsoft.com/office/mac/office/2008/main" xmlns:mc="http://schemas.openxmlformats.org/markup-compatibility/2006" xmlns:mv="urn:schemas-microsoft-com:mac:vml" xmlns:o="urn:schemas-microsoft-com:office:office" xmlns:r="http://schemas.openxmlformats.org/officeDocument/2006/relationships" xmlns:m="http://schemas.openxmlformats.org/officeDocument/2006/math" xmlns:v="urn:schemas-microsoft-com:vml" xmlns:wp14="http://schemas.microsoft.com/office/word/2010/wordprocessingDrawing" xmlns:wp="http://schemas.openxmlformats.org/drawingml/2006/wordprocessingDrawing" xmlns:w10="urn:schemas-microsoft-com:office:word" xmlns:w="http://schemas.openxmlformats.org/wordprocessingml/2006/main" xmlns:w14="http://schemas.microsoft.com/office/word/2010/wordml" xmlns:w15="http://schemas.microsoft.com/office/word/2012/wordml" xmlns:wpg="http://schemas.microsoft.com/office/word/2010/wordprocessingGroup" xmlns:wpi="http://schemas.microsoft.com/office/word/2010/wordprocessingInk" xmlns:wne="http://schemas.microsoft.com/office/word/2006/wordml" xmlns:wps="http://schemas.microsoft.com/office/word/2010/wordprocessingShape" mc:Ignorable="w14 w15 wp14">
   <w:abstractNum w:abstractNumId="0">
+    <w:nsid w:val="06C26C74"/>
+    <w:multiLevelType w:val="hybridMultilevel"/>
+    <w:tmpl w:val="DA0A67B8"/>
+    <w:lvl w:ilvl="0" w:tplc="04090001">
+      <w:start w:val="1"/>
+      <w:numFmt w:val="bullet"/>
+      <w:lvlText w:val=""/>
+      <w:lvlJc w:val="left"/>
+      <w:pPr>
+        <w:ind w:left="720" w:hanging="360"/>
+      </w:pPr>
+      <w:rPr>
+        <w:rFonts w:ascii="Symbol" w:hAnsi="Symbol" w:hint="default"/>
+      </w:rPr>
+    </w:lvl>
+    <w:lvl w:ilvl="1" w:tplc="04090003">
+      <w:start w:val="1"/>
+      <w:numFmt w:val="bullet"/>
+      <w:lvlText w:val="o"/>
+      <w:lvlJc w:val="left"/>
+      <w:pPr>
+        <w:ind w:left="1440" w:hanging="360"/>
+      </w:pPr>
+      <w:rPr>
+        <w:rFonts w:ascii="Courier New" w:hAnsi="Courier New" w:cs="Courier New" w:hint="default"/>
+      </w:rPr>
+    </w:lvl>
+    <w:lvl w:ilvl="2" w:tplc="04090005">
+      <w:start w:val="1"/>
+      <w:numFmt w:val="bullet"/>
+      <w:lvlText w:val=""/>
+      <w:lvlJc w:val="left"/>
+      <w:pPr>
+        <w:ind w:left="2160" w:hanging="360"/>
+      </w:pPr>
+      <w:rPr>
+        <w:rFonts w:ascii="Wingdings" w:hAnsi="Wingdings" w:hint="default"/>
+      </w:rPr>
+    </w:lvl>
+    <w:lvl w:ilvl="3" w:tplc="04090001" w:tentative="1">
+      <w:start w:val="1"/>
+      <w:numFmt w:val="bullet"/>
+      <w:lvlText w:val=""/>
+      <w:lvlJc w:val="left"/>
+      <w:pPr>
+        <w:ind w:left="2880" w:hanging="360"/>
+      </w:pPr>
+      <w:rPr>
+        <w:rFonts w:ascii="Symbol" w:hAnsi="Symbol" w:hint="default"/>
+      </w:rPr>
+    </w:lvl>
+    <w:lvl w:ilvl="4" w:tplc="04090003" w:tentative="1">
+      <w:start w:val="1"/>
+      <w:numFmt w:val="bullet"/>
+      <w:lvlText w:val="o"/>
+      <w:lvlJc w:val="left"/>
+      <w:pPr>
+        <w:ind w:left="3600" w:hanging="360"/>
+      </w:pPr>
+      <w:rPr>
+        <w:rFonts w:ascii="Courier New" w:hAnsi="Courier New" w:cs="Courier New" w:hint="default"/>
+      </w:rPr>
+    </w:lvl>
+    <w:lvl w:ilvl="5" w:tplc="04090005" w:tentative="1">
+      <w:start w:val="1"/>
+      <w:numFmt w:val="bullet"/>
+      <w:lvlText w:val=""/>
+      <w:lvlJc w:val="left"/>
+      <w:pPr>
+        <w:ind w:left="4320" w:hanging="360"/>
+      </w:pPr>
+      <w:rPr>
+        <w:rFonts w:ascii="Wingdings" w:hAnsi="Wingdings" w:hint="default"/>
+      </w:rPr>
+    </w:lvl>
+    <w:lvl w:ilvl="6" w:tplc="04090001" w:tentative="1">
+      <w:start w:val="1"/>
+      <w:numFmt w:val="bullet"/>
+      <w:lvlText w:val=""/>
+      <w:lvlJc w:val="left"/>
+      <w:pPr>
+        <w:ind w:left="5040" w:hanging="360"/>
+      </w:pPr>
+      <w:rPr>
+        <w:rFonts w:ascii="Symbol" w:hAnsi="Symbol" w:hint="default"/>
+      </w:rPr>
+    </w:lvl>
+    <w:lvl w:ilvl="7" w:tplc="04090003" w:tentative="1">
+      <w:start w:val="1"/>
+      <w:numFmt w:val="bullet"/>
+      <w:lvlText w:val="o"/>
+      <w:lvlJc w:val="left"/>
+      <w:pPr>
+        <w:ind w:left="5760" w:hanging="360"/>
+      </w:pPr>
+      <w:rPr>
+        <w:rFonts w:ascii="Courier New" w:hAnsi="Courier New" w:cs="Courier New" w:hint="default"/>
+      </w:rPr>
+    </w:lvl>
+    <w:lvl w:ilvl="8" w:tplc="04090005" w:tentative="1">
+      <w:start w:val="1"/>
+      <w:numFmt w:val="bullet"/>
+      <w:lvlText w:val=""/>
+      <w:lvlJc w:val="left"/>
+      <w:pPr>
+        <w:ind w:left="6480" w:hanging="360"/>
+      </w:pPr>
+      <w:rPr>
+        <w:rFonts w:ascii="Wingdings" w:hAnsi="Wingdings" w:hint="default"/>
+      </w:rPr>
+    </w:lvl>
+  </w:abstractNum>
+  <w:abstractNum w:abstractNumId="1">
+    <w:nsid w:val="08573415"/>
+    <w:multiLevelType w:val="hybridMultilevel"/>
+    <w:tmpl w:val="AFD4F4AE"/>
+    <w:lvl w:ilvl="0" w:tplc="04090001">
+      <w:start w:val="1"/>
+      <w:numFmt w:val="bullet"/>
+      <w:lvlText w:val=""/>
+      <w:lvlJc w:val="left"/>
+      <w:pPr>
+        <w:ind w:left="720" w:hanging="360"/>
+      </w:pPr>
+      <w:rPr>
+        <w:rFonts w:ascii="Symbol" w:hAnsi="Symbol" w:hint="default"/>
+      </w:rPr>
+    </w:lvl>
+    <w:lvl w:ilvl="1" w:tplc="04090003" w:tentative="1">
+      <w:start w:val="1"/>
+      <w:numFmt w:val="bullet"/>
+      <w:lvlText w:val="o"/>
+      <w:lvlJc w:val="left"/>
+      <w:pPr>
+        <w:ind w:left="1440" w:hanging="360"/>
+      </w:pPr>
+      <w:rPr>
+        <w:rFonts w:ascii="Courier New" w:hAnsi="Courier New" w:cs="Courier New" w:hint="default"/>
+      </w:rPr>
+    </w:lvl>
+    <w:lvl w:ilvl="2" w:tplc="04090005" w:tentative="1">
+      <w:start w:val="1"/>
+      <w:numFmt w:val="bullet"/>
+      <w:lvlText w:val=""/>
+      <w:lvlJc w:val="left"/>
+      <w:pPr>
+        <w:ind w:left="2160" w:hanging="360"/>
+      </w:pPr>
+      <w:rPr>
+        <w:rFonts w:ascii="Wingdings" w:hAnsi="Wingdings" w:hint="default"/>
+      </w:rPr>
+    </w:lvl>
+    <w:lvl w:ilvl="3" w:tplc="04090001" w:tentative="1">
+      <w:start w:val="1"/>
+      <w:numFmt w:val="bullet"/>
+      <w:lvlText w:val=""/>
+      <w:lvlJc w:val="left"/>
+      <w:pPr>
+        <w:ind w:left="2880" w:hanging="360"/>
+      </w:pPr>
+      <w:rPr>
+        <w:rFonts w:ascii="Symbol" w:hAnsi="Symbol" w:hint="default"/>
+      </w:rPr>
+    </w:lvl>
+    <w:lvl w:ilvl="4" w:tplc="04090003" w:tentative="1">
+      <w:start w:val="1"/>
+      <w:numFmt w:val="bullet"/>
+      <w:lvlText w:val="o"/>
+      <w:lvlJc w:val="left"/>
+      <w:pPr>
+        <w:ind w:left="3600" w:hanging="360"/>
+      </w:pPr>
+      <w:rPr>
+        <w:rFonts w:ascii="Courier New" w:hAnsi="Courier New" w:cs="Courier New" w:hint="default"/>
+      </w:rPr>
+    </w:lvl>
+    <w:lvl w:ilvl="5" w:tplc="04090005" w:tentative="1">
+      <w:start w:val="1"/>
+      <w:numFmt w:val="bullet"/>
+      <w:lvlText w:val=""/>
+      <w:lvlJc w:val="left"/>
+      <w:pPr>
+        <w:ind w:left="4320" w:hanging="360"/>
+      </w:pPr>
+      <w:rPr>
+        <w:rFonts w:ascii="Wingdings" w:hAnsi="Wingdings" w:hint="default"/>
+      </w:rPr>
+    </w:lvl>
+    <w:lvl w:ilvl="6" w:tplc="04090001" w:tentative="1">
+      <w:start w:val="1"/>
+      <w:numFmt w:val="bullet"/>
+      <w:lvlText w:val=""/>
+      <w:lvlJc w:val="left"/>
+      <w:pPr>
+        <w:ind w:left="5040" w:hanging="360"/>
+      </w:pPr>
+      <w:rPr>
+        <w:rFonts w:ascii="Symbol" w:hAnsi="Symbol" w:hint="default"/>
+      </w:rPr>
+    </w:lvl>
+    <w:lvl w:ilvl="7" w:tplc="04090003" w:tentative="1">
+      <w:start w:val="1"/>
+      <w:numFmt w:val="bullet"/>
+      <w:lvlText w:val="o"/>
+      <w:lvlJc w:val="left"/>
+      <w:pPr>
+        <w:ind w:left="5760" w:hanging="360"/>
+      </w:pPr>
+      <w:rPr>
+        <w:rFonts w:ascii="Courier New" w:hAnsi="Courier New" w:cs="Courier New" w:hint="default"/>
+      </w:rPr>
+    </w:lvl>
+    <w:lvl w:ilvl="8" w:tplc="04090005" w:tentative="1">
+      <w:start w:val="1"/>
+      <w:numFmt w:val="bullet"/>
+      <w:lvlText w:val=""/>
+      <w:lvlJc w:val="left"/>
+      <w:pPr>
+        <w:ind w:left="6480" w:hanging="360"/>
+      </w:pPr>
+      <w:rPr>
+        <w:rFonts w:ascii="Wingdings" w:hAnsi="Wingdings" w:hint="default"/>
+      </w:rPr>
+    </w:lvl>
+  </w:abstractNum>
+  <w:abstractNum w:abstractNumId="2">
     <w:nsid w:val="20BB5951"/>
     <w:multiLevelType w:val="hybridMultilevel"/>
     <w:tmpl w:val="90C8E8BC"/>
@@ -2799,7 +3994,7 @@
       </w:rPr>
     </w:lvl>
   </w:abstractNum>
-  <w:abstractNum w:abstractNumId="1">
+  <w:abstractNum w:abstractNumId="3">
     <w:nsid w:val="279E258A"/>
     <w:multiLevelType w:val="hybridMultilevel"/>
     <w:tmpl w:val="44E098E0"/>
@@ -2912,7 +4107,120 @@
       </w:rPr>
     </w:lvl>
   </w:abstractNum>
-  <w:abstractNum w:abstractNumId="2">
+  <w:abstractNum w:abstractNumId="4">
+    <w:nsid w:val="2D6B1F9C"/>
+    <w:multiLevelType w:val="hybridMultilevel"/>
+    <w:tmpl w:val="A7EA574C"/>
+    <w:lvl w:ilvl="0" w:tplc="04090001">
+      <w:start w:val="1"/>
+      <w:numFmt w:val="bullet"/>
+      <w:lvlText w:val=""/>
+      <w:lvlJc w:val="left"/>
+      <w:pPr>
+        <w:ind w:left="720" w:hanging="360"/>
+      </w:pPr>
+      <w:rPr>
+        <w:rFonts w:ascii="Symbol" w:hAnsi="Symbol" w:hint="default"/>
+      </w:rPr>
+    </w:lvl>
+    <w:lvl w:ilvl="1" w:tplc="04090003">
+      <w:start w:val="1"/>
+      <w:numFmt w:val="bullet"/>
+      <w:lvlText w:val="o"/>
+      <w:lvlJc w:val="left"/>
+      <w:pPr>
+        <w:ind w:left="1440" w:hanging="360"/>
+      </w:pPr>
+      <w:rPr>
+        <w:rFonts w:ascii="Courier New" w:hAnsi="Courier New" w:cs="Courier New" w:hint="default"/>
+      </w:rPr>
+    </w:lvl>
+    <w:lvl w:ilvl="2" w:tplc="04090005">
+      <w:start w:val="1"/>
+      <w:numFmt w:val="bullet"/>
+      <w:lvlText w:val=""/>
+      <w:lvlJc w:val="left"/>
+      <w:pPr>
+        <w:ind w:left="2160" w:hanging="360"/>
+      </w:pPr>
+      <w:rPr>
+        <w:rFonts w:ascii="Wingdings" w:hAnsi="Wingdings" w:hint="default"/>
+      </w:rPr>
+    </w:lvl>
+    <w:lvl w:ilvl="3" w:tplc="04090001" w:tentative="1">
+      <w:start w:val="1"/>
+      <w:numFmt w:val="bullet"/>
+      <w:lvlText w:val=""/>
+      <w:lvlJc w:val="left"/>
+      <w:pPr>
+        <w:ind w:left="2880" w:hanging="360"/>
+      </w:pPr>
+      <w:rPr>
+        <w:rFonts w:ascii="Symbol" w:hAnsi="Symbol" w:hint="default"/>
+      </w:rPr>
+    </w:lvl>
+    <w:lvl w:ilvl="4" w:tplc="04090003" w:tentative="1">
+      <w:start w:val="1"/>
+      <w:numFmt w:val="bullet"/>
+      <w:lvlText w:val="o"/>
+      <w:lvlJc w:val="left"/>
+      <w:pPr>
+        <w:ind w:left="3600" w:hanging="360"/>
+      </w:pPr>
+      <w:rPr>
+        <w:rFonts w:ascii="Courier New" w:hAnsi="Courier New" w:cs="Courier New" w:hint="default"/>
+      </w:rPr>
+    </w:lvl>
+    <w:lvl w:ilvl="5" w:tplc="04090005" w:tentative="1">
+      <w:start w:val="1"/>
+      <w:numFmt w:val="bullet"/>
+      <w:lvlText w:val=""/>
+      <w:lvlJc w:val="left"/>
+      <w:pPr>
+        <w:ind w:left="4320" w:hanging="360"/>
+      </w:pPr>
+      <w:rPr>
+        <w:rFonts w:ascii="Wingdings" w:hAnsi="Wingdings" w:hint="default"/>
+      </w:rPr>
+    </w:lvl>
+    <w:lvl w:ilvl="6" w:tplc="04090001" w:tentative="1">
+      <w:start w:val="1"/>
+      <w:numFmt w:val="bullet"/>
+      <w:lvlText w:val=""/>
+      <w:lvlJc w:val="left"/>
+      <w:pPr>
+        <w:ind w:left="5040" w:hanging="360"/>
+      </w:pPr>
+      <w:rPr>
+        <w:rFonts w:ascii="Symbol" w:hAnsi="Symbol" w:hint="default"/>
+      </w:rPr>
+    </w:lvl>
+    <w:lvl w:ilvl="7" w:tplc="04090003" w:tentative="1">
+      <w:start w:val="1"/>
+      <w:numFmt w:val="bullet"/>
+      <w:lvlText w:val="o"/>
+      <w:lvlJc w:val="left"/>
+      <w:pPr>
+        <w:ind w:left="5760" w:hanging="360"/>
+      </w:pPr>
+      <w:rPr>
+        <w:rFonts w:ascii="Courier New" w:hAnsi="Courier New" w:cs="Courier New" w:hint="default"/>
+      </w:rPr>
+    </w:lvl>
+    <w:lvl w:ilvl="8" w:tplc="04090005" w:tentative="1">
+      <w:start w:val="1"/>
+      <w:numFmt w:val="bullet"/>
+      <w:lvlText w:val=""/>
+      <w:lvlJc w:val="left"/>
+      <w:pPr>
+        <w:ind w:left="6480" w:hanging="360"/>
+      </w:pPr>
+      <w:rPr>
+        <w:rFonts w:ascii="Wingdings" w:hAnsi="Wingdings" w:hint="default"/>
+      </w:rPr>
+    </w:lvl>
+  </w:abstractNum>
+  <w:abstractNum w:abstractNumId="5">
     <w:nsid w:val="31ED1640"/>
     <w:multiLevelType w:val="hybridMultilevel"/>
     <w:tmpl w:val="B13822A6"/>
@@ -3025,7 +4333,7 @@
       </w:rPr>
     </w:lvl>
   </w:abstractNum>
-  <w:abstractNum w:abstractNumId="3">
+  <w:abstractNum w:abstractNumId="6">
     <w:nsid w:val="3A9104B2"/>
     <w:multiLevelType w:val="hybridMultilevel"/>
     <w:tmpl w:val="AE0C90E6"/>
@@ -3138,7 +4446,7 @@
       </w:rPr>
     </w:lvl>
   </w:abstractNum>
-  <w:abstractNum w:abstractNumId="4">
+  <w:abstractNum w:abstractNumId="7">
     <w:nsid w:val="5C113AC3"/>
     <w:multiLevelType w:val="hybridMultilevel"/>
     <w:tmpl w:val="074892FC"/>
@@ -3251,7 +4559,7 @@
       </w:rPr>
     </w:lvl>
   </w:abstractNum>
-  <w:abstractNum w:abstractNumId="5">
+  <w:abstractNum w:abstractNumId="8">
     <w:nsid w:val="77106722"/>
     <w:multiLevelType w:val="hybridMultilevel"/>
     <w:tmpl w:val="B46AE20C"/>
@@ -3365,22 +4673,31 @@
     </w:lvl>
   </w:abstractNum>
   <w:num w:numId="1">
+    <w:abstractNumId w:val="5"/>
+  </w:num>
+  <w:num w:numId="2">
+    <w:abstractNumId w:val="8"/>
+  </w:num>
+  <w:num w:numId="3">
+    <w:abstractNumId w:val="7"/>
+  </w:num>
+  <w:num w:numId="4">
     <w:abstractNumId w:val="2"/>
   </w:num>
-  <w:num w:numId="2">
-    <w:abstractNumId w:val="5"/>
+  <w:num w:numId="5">
+    <w:abstractNumId w:val="3"/>
   </w:num>
-  <w:num w:numId="3">
-    <w:abstractNumId w:val="4"/>
+  <w:num w:numId="6">
+    <w:abstractNumId w:val="6"/>
   </w:num>
-  <w:num w:numId="4">
+  <w:num w:numId="7">
     <w:abstractNumId w:val="0"/>
   </w:num>
-  <w:num w:numId="5">
+  <w:num w:numId="8">
     <w:abstractNumId w:val="1"/>
   </w:num>
-  <w:num w:numId="6">
-    <w:abstractNumId w:val="3"/>
+  <w:num w:numId="9">
+    <w:abstractNumId w:val="4"/>
   </w:num>
 </w:numbering>
 </file>

</xml_diff>